<commit_message>
Small changes to glmmTMB0-1 script; random forest variable importance now scaled
</commit_message>
<xml_diff>
--- a/manuscript/indicesUsedTable.docx
+++ b/manuscript/indicesUsedTable.docx
@@ -196,13 +196,8 @@
             <w:pPr>
               <w:jc w:val="center"/>
             </w:pPr>
-            <w:proofErr w:type="spellStart"/>
-            <w:r>
-              <w:t>Bioacoustic</w:t>
-            </w:r>
-            <w:proofErr w:type="spellEnd"/>
-            <w:r>
-              <w:t xml:space="preserve"> index (BI)</w:t>
+            <w:r>
+              <w:t>Bioacoustic index (BI)</w:t>
             </w:r>
           </w:p>
         </w:tc>
@@ -227,12 +222,53 @@
               <w:jc w:val="center"/>
             </w:pPr>
             <w:r>
-              <w:t>Kaleido</w:t>
+              <w:t>Kaleidoscope Pro</w:t>
+            </w:r>
+          </w:p>
+        </w:tc>
+      </w:tr>
+      <w:tr>
+        <w:tc>
+          <w:tcPr>
+            <w:tcW w:w="4962" w:type="dxa"/>
+            <w:vAlign w:val="center"/>
+          </w:tcPr>
+          <w:p>
+            <w:pPr>
+              <w:jc w:val="center"/>
+            </w:pPr>
+            <w:r>
+              <w:t>Normalized difference soundscape index (NDSI)</w:t>
+            </w:r>
+          </w:p>
+        </w:tc>
+        <w:tc>
+          <w:tcPr>
+            <w:tcW w:w="6940" w:type="dxa"/>
+            <w:vAlign w:val="center"/>
+          </w:tcPr>
+          <w:p>
+            <w:pPr>
+              <w:jc w:val="center"/>
+            </w:pPr>
+            <w:r>
+              <w:t>Difference between sound in 1-2kHz? And 2-??</w:t>
             </w:r>
             <w:bookmarkStart w:id="0" w:name="_GoBack"/>
             <w:bookmarkEnd w:id="0"/>
-            <w:r>
-              <w:t>scope Pro</w:t>
+          </w:p>
+        </w:tc>
+        <w:tc>
+          <w:tcPr>
+            <w:tcW w:w="2046" w:type="dxa"/>
+            <w:vAlign w:val="center"/>
+          </w:tcPr>
+          <w:p>
+            <w:pPr>
+              <w:jc w:val="center"/>
+            </w:pPr>
+            <w:r>
+              <w:t>Kaleidoscope Pro</w:t>
             </w:r>
           </w:p>
         </w:tc>
@@ -248,7 +284,7 @@
               <w:jc w:val="center"/>
             </w:pPr>
             <w:r>
-              <w:t>Normalized difference soundscape index (NDSI)</w:t>
+              <w:t>Spectral entropy (SH)</w:t>
             </w:r>
           </w:p>
         </w:tc>
@@ -289,7 +325,7 @@
               <w:jc w:val="center"/>
             </w:pPr>
             <w:r>
-              <w:t>Spectral entropy (SH)</w:t>
+              <w:t>Activity (ACT)</w:t>
             </w:r>
           </w:p>
         </w:tc>
@@ -314,7 +350,7 @@
               <w:jc w:val="center"/>
             </w:pPr>
             <w:r>
-              <w:t>Kaleidoscope Pro</w:t>
+              <w:t>AP</w:t>
             </w:r>
           </w:p>
         </w:tc>
@@ -330,7 +366,7 @@
               <w:jc w:val="center"/>
             </w:pPr>
             <w:r>
-              <w:t>Activity (ACT)</w:t>
+              <w:t>Events per second (EVN)</w:t>
             </w:r>
           </w:p>
         </w:tc>
@@ -371,7 +407,7 @@
               <w:jc w:val="center"/>
             </w:pPr>
             <w:r>
-              <w:t>Events per second (EVN)</w:t>
+              <w:t>Low-frequency cover (LFC)</w:t>
             </w:r>
           </w:p>
         </w:tc>
@@ -384,6 +420,9 @@
             <w:pPr>
               <w:jc w:val="center"/>
             </w:pPr>
+            <w:r>
+              <w:t>1-2kHz range?</w:t>
+            </w:r>
           </w:p>
         </w:tc>
         <w:tc>
@@ -412,7 +451,7 @@
               <w:jc w:val="center"/>
             </w:pPr>
             <w:r>
-              <w:t>Low-frequency cover (LFC)</w:t>
+              <w:t>Mid-frequency cover (MFC)</w:t>
             </w:r>
           </w:p>
         </w:tc>
@@ -425,6 +464,9 @@
             <w:pPr>
               <w:jc w:val="center"/>
             </w:pPr>
+            <w:r>
+              <w:t>2-8kHz range?</w:t>
+            </w:r>
           </w:p>
         </w:tc>
         <w:tc>
@@ -453,7 +495,7 @@
               <w:jc w:val="center"/>
             </w:pPr>
             <w:r>
-              <w:t>Mid-frequency cover (MFC)</w:t>
+              <w:t>High-frequency cover (HFC)</w:t>
             </w:r>
           </w:p>
         </w:tc>
@@ -466,47 +508,9 @@
             <w:pPr>
               <w:jc w:val="center"/>
             </w:pPr>
-          </w:p>
-        </w:tc>
-        <w:tc>
-          <w:tcPr>
-            <w:tcW w:w="2046" w:type="dxa"/>
-            <w:vAlign w:val="center"/>
-          </w:tcPr>
-          <w:p>
-            <w:pPr>
-              <w:jc w:val="center"/>
-            </w:pPr>
-            <w:r>
-              <w:t>AP</w:t>
-            </w:r>
-          </w:p>
-        </w:tc>
-      </w:tr>
-      <w:tr>
-        <w:tc>
-          <w:tcPr>
-            <w:tcW w:w="4962" w:type="dxa"/>
-            <w:vAlign w:val="center"/>
-          </w:tcPr>
-          <w:p>
-            <w:pPr>
-              <w:jc w:val="center"/>
-            </w:pPr>
-            <w:r>
-              <w:t>High-frequency cover (HFC)</w:t>
-            </w:r>
-          </w:p>
-        </w:tc>
-        <w:tc>
-          <w:tcPr>
-            <w:tcW w:w="6940" w:type="dxa"/>
-            <w:vAlign w:val="center"/>
-          </w:tcPr>
-          <w:p>
-            <w:pPr>
-              <w:jc w:val="center"/>
-            </w:pPr>
+            <w:r>
+              <w:t>8-11kHz range?</w:t>
+            </w:r>
           </w:p>
         </w:tc>
         <w:tc>
@@ -661,15 +665,7 @@
     <w:p/>
     <w:p>
       <w:r>
-        <w:t>AP calculates ACI using only mid-band (</w:t>
-      </w:r>
-      <w:proofErr w:type="gramStart"/>
-      <w:r>
-        <w:t>1-8kHz</w:t>
-      </w:r>
-      <w:proofErr w:type="gramEnd"/>
-      <w:r>
-        <w:t>), Kaleidoscope is doing 0-11.025kHz</w:t>
+        <w:t>AP calculates ACI using only mid-band (1-8kHz), Kaleidoscope is doing 0-11.025kHz</w:t>
       </w:r>
     </w:p>
     <w:sectPr>
@@ -1405,6 +1401,15 @@
 </file>
 
 <file path=customXml/item1.xml><?xml version="1.0" encoding="utf-8"?>
+<?mso-contentType ?>
+<FormTemplates xmlns="http://schemas.microsoft.com/sharepoint/v3/contenttype/forms">
+  <Display>DocumentLibraryForm</Display>
+  <Edit>DocumentLibraryForm</Edit>
+  <New>DocumentLibraryForm</New>
+</FormTemplates>
+</file>
+
+<file path=customXml/item2.xml><?xml version="1.0" encoding="utf-8"?>
 <ct:contentTypeSchema xmlns:ct="http://schemas.microsoft.com/office/2006/metadata/contentType" xmlns:ma="http://schemas.microsoft.com/office/2006/metadata/properties/metaAttributes" ct:_="" ma:_="" ma:contentTypeName="Document" ma:contentTypeID="0x0101003BA098D7E1F2E545B3D091FAC8B1F92B" ma:contentTypeVersion="14" ma:contentTypeDescription="Create a new document." ma:contentTypeScope="" ma:versionID="79e3689f92c1621d6f83266b46b92835">
   <xsd:schema xmlns:xsd="http://www.w3.org/2001/XMLSchema" xmlns:xs="http://www.w3.org/2001/XMLSchema" xmlns:p="http://schemas.microsoft.com/office/2006/metadata/properties" xmlns:ns3="b32ecb8e-6eb2-457c-866d-ab6a77d40318" xmlns:ns4="6dcefb3c-0806-4ff4-a53f-befb6b9080b0" targetNamespace="http://schemas.microsoft.com/office/2006/metadata/properties" ma:root="true" ma:fieldsID="26a2938c3839a77d3ef851e065777d7c" ns3:_="" ns4:_="">
     <xsd:import namespace="b32ecb8e-6eb2-457c-866d-ab6a77d40318"/>
@@ -1633,15 +1638,6 @@
 </ct:contentTypeSchema>
 </file>
 
-<file path=customXml/item2.xml><?xml version="1.0" encoding="utf-8"?>
-<?mso-contentType ?>
-<FormTemplates xmlns="http://schemas.microsoft.com/sharepoint/v3/contenttype/forms">
-  <Display>DocumentLibraryForm</Display>
-  <Edit>DocumentLibraryForm</Edit>
-  <New>DocumentLibraryForm</New>
-</FormTemplates>
-</file>
-
 <file path=customXml/item3.xml><?xml version="1.0" encoding="utf-8"?>
 <p:properties xmlns:p="http://schemas.microsoft.com/office/2006/metadata/properties" xmlns:xsi="http://www.w3.org/2001/XMLSchema-instance" xmlns:pc="http://schemas.microsoft.com/office/infopath/2007/PartnerControls">
   <documentManagement/>
@@ -1649,6 +1645,14 @@
 </file>
 
 <file path=customXml/itemProps1.xml><?xml version="1.0" encoding="utf-8"?>
+<ds:datastoreItem xmlns:ds="http://schemas.openxmlformats.org/officeDocument/2006/customXml" ds:itemID="{9F41CD9C-1C68-4EDB-B7BD-73CE0ECC0B9A}">
+  <ds:schemaRefs>
+    <ds:schemaRef ds:uri="http://schemas.microsoft.com/sharepoint/v3/contenttype/forms"/>
+  </ds:schemaRefs>
+</ds:datastoreItem>
+</file>
+
+<file path=customXml/itemProps2.xml><?xml version="1.0" encoding="utf-8"?>
 <ds:datastoreItem xmlns:ds="http://schemas.openxmlformats.org/officeDocument/2006/customXml" ds:itemID="{C1B2D952-A9F5-4AA4-9CC1-AEED18834B1D}">
   <ds:schemaRefs>
     <ds:schemaRef ds:uri="http://schemas.microsoft.com/office/2006/metadata/contentType"/>
@@ -1667,24 +1671,16 @@
 </ds:datastoreItem>
 </file>
 
-<file path=customXml/itemProps2.xml><?xml version="1.0" encoding="utf-8"?>
-<ds:datastoreItem xmlns:ds="http://schemas.openxmlformats.org/officeDocument/2006/customXml" ds:itemID="{9F41CD9C-1C68-4EDB-B7BD-73CE0ECC0B9A}">
-  <ds:schemaRefs>
-    <ds:schemaRef ds:uri="http://schemas.microsoft.com/sharepoint/v3/contenttype/forms"/>
-  </ds:schemaRefs>
-</ds:datastoreItem>
-</file>
-
 <file path=customXml/itemProps3.xml><?xml version="1.0" encoding="utf-8"?>
 <ds:datastoreItem xmlns:ds="http://schemas.openxmlformats.org/officeDocument/2006/customXml" ds:itemID="{BA8D6106-E49B-4F18-8B99-EE940BF86EEA}">
   <ds:schemaRefs>
+    <ds:schemaRef ds:uri="6dcefb3c-0806-4ff4-a53f-befb6b9080b0"/>
+    <ds:schemaRef ds:uri="http://schemas.microsoft.com/office/2006/documentManagement/types"/>
     <ds:schemaRef ds:uri="b32ecb8e-6eb2-457c-866d-ab6a77d40318"/>
     <ds:schemaRef ds:uri="http://purl.org/dc/elements/1.1/"/>
     <ds:schemaRef ds:uri="http://schemas.microsoft.com/office/2006/metadata/properties"/>
     <ds:schemaRef ds:uri="http://purl.org/dc/terms/"/>
     <ds:schemaRef ds:uri="http://schemas.openxmlformats.org/package/2006/metadata/core-properties"/>
-    <ds:schemaRef ds:uri="6dcefb3c-0806-4ff4-a53f-befb6b9080b0"/>
-    <ds:schemaRef ds:uri="http://schemas.microsoft.com/office/2006/documentManagement/types"/>
     <ds:schemaRef ds:uri="http://schemas.microsoft.com/office/infopath/2007/PartnerControls"/>
     <ds:schemaRef ds:uri="http://www.w3.org/XML/1998/namespace"/>
     <ds:schemaRef ds:uri="http://purl.org/dc/dcmitype/"/>

</xml_diff>